<commit_message>
Finish dealing with the header/navigation bar
</commit_message>
<xml_diff>
--- a/docs/website-content.docx
+++ b/docs/website-content.docx
@@ -6,9 +6,19 @@
       <w:pPr>
         <w:jc w:val="center"/>
       </w:pPr>
-      <w:r>
-        <w:t>Hero text</w:t>
-      </w:r>
+      <w:proofErr w:type="spellStart"/>
+      <w:r>
+        <w:t>Hero</w:t>
+      </w:r>
+      <w:proofErr w:type="spellEnd"/>
+      <w:r>
+        <w:t xml:space="preserve"> </w:t>
+      </w:r>
+      <w:proofErr w:type="spellStart"/>
+      <w:r>
+        <w:t>text</w:t>
+      </w:r>
+      <w:proofErr w:type="spellEnd"/>
     </w:p>
     <w:p/>
     <w:p>
@@ -31,6 +41,895 @@
         <w:t>Jau vidusskolā biju sācis domāt par to, ko es vēlos studēt un darīt savā dzīvē – ļoti agri jau sapratu, ka mani ļoti piesaista.</w:t>
       </w:r>
     </w:p>
+    <w:p/>
+    <w:p>
+      <w:pPr>
+        <w:shd w:val="clear" w:color="auto" w:fill="272822"/>
+        <w:spacing w:line="285" w:lineRule="atLeast"/>
+        <w:rPr>
+          <w:rFonts w:ascii="Consolas" w:eastAsia="Times New Roman" w:hAnsi="Consolas" w:cs="Times New Roman"/>
+          <w:color w:val="F8F8F2"/>
+          <w:sz w:val="21"/>
+          <w:szCs w:val="21"/>
+          <w:lang w:eastAsia="lv-LV"/>
+        </w:rPr>
+      </w:pPr>
+      <w:r>
+        <w:rPr>
+          <w:rFonts w:ascii="Consolas" w:eastAsia="Times New Roman" w:hAnsi="Consolas" w:cs="Times New Roman"/>
+          <w:color w:val="F8F8F2"/>
+          <w:sz w:val="21"/>
+          <w:szCs w:val="21"/>
+          <w:lang w:eastAsia="lv-LV"/>
+        </w:rPr>
+        <w:t xml:space="preserve">Mani jau no bērnības laika interesēja datori, kas </w:t>
+      </w:r>
+      <w:proofErr w:type="spellStart"/>
+      <w:r>
+        <w:rPr>
+          <w:rFonts w:ascii="Consolas" w:eastAsia="Times New Roman" w:hAnsi="Consolas" w:cs="Times New Roman"/>
+          <w:color w:val="F8F8F2"/>
+          <w:sz w:val="21"/>
+          <w:szCs w:val="21"/>
+          <w:lang w:eastAsia="lv-LV"/>
+        </w:rPr>
+        <w:t>galvenokārta</w:t>
+      </w:r>
+      <w:proofErr w:type="spellEnd"/>
+      <w:r>
+        <w:rPr>
+          <w:rFonts w:ascii="Consolas" w:eastAsia="Times New Roman" w:hAnsi="Consolas" w:cs="Times New Roman"/>
+          <w:color w:val="F8F8F2"/>
+          <w:sz w:val="21"/>
+          <w:szCs w:val="21"/>
+          <w:lang w:eastAsia="lv-LV"/>
+        </w:rPr>
+        <w:t xml:space="preserve"> nāca no manas un brāļu intereses</w:t>
+      </w:r>
+    </w:p>
+    <w:p>
+      <w:pPr>
+        <w:shd w:val="clear" w:color="auto" w:fill="272822"/>
+        <w:spacing w:line="285" w:lineRule="atLeast"/>
+        <w:rPr>
+          <w:rFonts w:ascii="Consolas" w:eastAsia="Times New Roman" w:hAnsi="Consolas" w:cs="Times New Roman"/>
+          <w:color w:val="F8F8F2"/>
+          <w:sz w:val="21"/>
+          <w:szCs w:val="21"/>
+          <w:lang w:eastAsia="lv-LV"/>
+        </w:rPr>
+      </w:pPr>
+      <w:r>
+        <w:rPr>
+          <w:rFonts w:ascii="Consolas" w:eastAsia="Times New Roman" w:hAnsi="Consolas" w:cs="Times New Roman"/>
+          <w:color w:val="F8F8F2"/>
+          <w:sz w:val="21"/>
+          <w:szCs w:val="21"/>
+          <w:lang w:eastAsia="lv-LV"/>
+        </w:rPr>
+        <w:t>                        datorspēlēs un pat datorspēļu veidošanā.</w:t>
+      </w:r>
+    </w:p>
+    <w:p>
+      <w:pPr>
+        <w:shd w:val="clear" w:color="auto" w:fill="272822"/>
+        <w:spacing w:line="285" w:lineRule="atLeast"/>
+        <w:rPr>
+          <w:rFonts w:ascii="Consolas" w:eastAsia="Times New Roman" w:hAnsi="Consolas" w:cs="Times New Roman"/>
+          <w:color w:val="F8F8F2"/>
+          <w:sz w:val="21"/>
+          <w:szCs w:val="21"/>
+          <w:lang w:eastAsia="lv-LV"/>
+        </w:rPr>
+      </w:pPr>
+      <w:r>
+        <w:rPr>
+          <w:rFonts w:ascii="Consolas" w:eastAsia="Times New Roman" w:hAnsi="Consolas" w:cs="Times New Roman"/>
+          <w:color w:val="F8F8F2"/>
+          <w:sz w:val="21"/>
+          <w:szCs w:val="21"/>
+          <w:lang w:eastAsia="lv-LV"/>
+        </w:rPr>
+        <w:t xml:space="preserve">                        </w:t>
+      </w:r>
+    </w:p>
+    <w:p>
+      <w:pPr>
+        <w:shd w:val="clear" w:color="auto" w:fill="272822"/>
+        <w:spacing w:line="285" w:lineRule="atLeast"/>
+        <w:rPr>
+          <w:rFonts w:ascii="Consolas" w:eastAsia="Times New Roman" w:hAnsi="Consolas" w:cs="Times New Roman"/>
+          <w:color w:val="F8F8F2"/>
+          <w:sz w:val="21"/>
+          <w:szCs w:val="21"/>
+          <w:lang w:eastAsia="lv-LV"/>
+        </w:rPr>
+      </w:pPr>
+    </w:p>
+    <w:p>
+      <w:pPr>
+        <w:shd w:val="clear" w:color="auto" w:fill="272822"/>
+        <w:spacing w:line="285" w:lineRule="atLeast"/>
+        <w:rPr>
+          <w:rFonts w:ascii="Consolas" w:eastAsia="Times New Roman" w:hAnsi="Consolas" w:cs="Times New Roman"/>
+          <w:color w:val="F8F8F2"/>
+          <w:sz w:val="21"/>
+          <w:szCs w:val="21"/>
+          <w:lang w:eastAsia="lv-LV"/>
+        </w:rPr>
+      </w:pPr>
+      <w:r>
+        <w:rPr>
+          <w:rFonts w:ascii="Consolas" w:eastAsia="Times New Roman" w:hAnsi="Consolas" w:cs="Times New Roman"/>
+          <w:color w:val="F8F8F2"/>
+          <w:sz w:val="21"/>
+          <w:szCs w:val="21"/>
+          <w:lang w:eastAsia="lv-LV"/>
+        </w:rPr>
+        <w:t>Arī tas, kā datori strādā un funkcionē, radīja interesei un vēlmi saprast, kā tiek veidotas</w:t>
+      </w:r>
+    </w:p>
+    <w:p>
+      <w:pPr>
+        <w:shd w:val="clear" w:color="auto" w:fill="272822"/>
+        <w:spacing w:line="285" w:lineRule="atLeast"/>
+        <w:rPr>
+          <w:rFonts w:ascii="Consolas" w:eastAsia="Times New Roman" w:hAnsi="Consolas" w:cs="Times New Roman"/>
+          <w:color w:val="F8F8F2"/>
+          <w:sz w:val="21"/>
+          <w:szCs w:val="21"/>
+          <w:lang w:eastAsia="lv-LV"/>
+        </w:rPr>
+      </w:pPr>
+      <w:r>
+        <w:rPr>
+          <w:rFonts w:ascii="Consolas" w:eastAsia="Times New Roman" w:hAnsi="Consolas" w:cs="Times New Roman"/>
+          <w:color w:val="F8F8F2"/>
+          <w:sz w:val="21"/>
+          <w:szCs w:val="21"/>
+          <w:lang w:eastAsia="lv-LV"/>
+        </w:rPr>
+        <w:t>                        programmas.</w:t>
+      </w:r>
+    </w:p>
+    <w:p>
+      <w:pPr>
+        <w:shd w:val="clear" w:color="auto" w:fill="272822"/>
+        <w:spacing w:line="285" w:lineRule="atLeast"/>
+        <w:rPr>
+          <w:rFonts w:ascii="Consolas" w:eastAsia="Times New Roman" w:hAnsi="Consolas" w:cs="Times New Roman"/>
+          <w:color w:val="F8F8F2"/>
+          <w:sz w:val="21"/>
+          <w:szCs w:val="21"/>
+          <w:lang w:eastAsia="lv-LV"/>
+        </w:rPr>
+      </w:pPr>
+      <w:r>
+        <w:rPr>
+          <w:rFonts w:ascii="Consolas" w:eastAsia="Times New Roman" w:hAnsi="Consolas" w:cs="Times New Roman"/>
+          <w:color w:val="F8F8F2"/>
+          <w:sz w:val="21"/>
+          <w:szCs w:val="21"/>
+          <w:lang w:eastAsia="lv-LV"/>
+        </w:rPr>
+        <w:t xml:space="preserve">                        </w:t>
+      </w:r>
+    </w:p>
+    <w:p>
+      <w:pPr>
+        <w:shd w:val="clear" w:color="auto" w:fill="272822"/>
+        <w:spacing w:line="285" w:lineRule="atLeast"/>
+        <w:rPr>
+          <w:rFonts w:ascii="Consolas" w:eastAsia="Times New Roman" w:hAnsi="Consolas" w:cs="Times New Roman"/>
+          <w:color w:val="F8F8F2"/>
+          <w:sz w:val="21"/>
+          <w:szCs w:val="21"/>
+          <w:lang w:eastAsia="lv-LV"/>
+        </w:rPr>
+      </w:pPr>
+    </w:p>
+    <w:p>
+      <w:pPr>
+        <w:shd w:val="clear" w:color="auto" w:fill="272822"/>
+        <w:spacing w:line="285" w:lineRule="atLeast"/>
+        <w:rPr>
+          <w:rFonts w:ascii="Consolas" w:eastAsia="Times New Roman" w:hAnsi="Consolas" w:cs="Times New Roman"/>
+          <w:color w:val="F8F8F2"/>
+          <w:sz w:val="21"/>
+          <w:szCs w:val="21"/>
+          <w:lang w:eastAsia="lv-LV"/>
+        </w:rPr>
+      </w:pPr>
+      <w:r>
+        <w:rPr>
+          <w:rFonts w:ascii="Consolas" w:eastAsia="Times New Roman" w:hAnsi="Consolas" w:cs="Times New Roman"/>
+          <w:color w:val="F8F8F2"/>
+          <w:sz w:val="21"/>
+          <w:szCs w:val="21"/>
+          <w:lang w:eastAsia="lv-LV"/>
+        </w:rPr>
+        <w:t>Jau agri nopratu, ka vēlos strādāt ar datoriem, bet nebiju pilnībā pārliecināts, ka nokļūšu</w:t>
+      </w:r>
+    </w:p>
+    <w:p>
+      <w:pPr>
+        <w:shd w:val="clear" w:color="auto" w:fill="272822"/>
+        <w:spacing w:line="285" w:lineRule="atLeast"/>
+        <w:rPr>
+          <w:rFonts w:ascii="Consolas" w:eastAsia="Times New Roman" w:hAnsi="Consolas" w:cs="Times New Roman"/>
+          <w:color w:val="F8F8F2"/>
+          <w:sz w:val="21"/>
+          <w:szCs w:val="21"/>
+          <w:lang w:eastAsia="lv-LV"/>
+        </w:rPr>
+      </w:pPr>
+      <w:r>
+        <w:rPr>
+          <w:rFonts w:ascii="Consolas" w:eastAsia="Times New Roman" w:hAnsi="Consolas" w:cs="Times New Roman"/>
+          <w:color w:val="F8F8F2"/>
+          <w:sz w:val="21"/>
+          <w:szCs w:val="21"/>
+          <w:lang w:eastAsia="lv-LV"/>
+        </w:rPr>
+        <w:t>                        studijās Latvijas Universitātes Datorikas Fakultātē.</w:t>
+      </w:r>
+    </w:p>
+    <w:p/>
+    <w:p/>
+    <w:p/>
+    <w:p>
+      <w:pPr>
+        <w:shd w:val="clear" w:color="auto" w:fill="272822"/>
+        <w:spacing w:line="285" w:lineRule="atLeast"/>
+        <w:rPr>
+          <w:rFonts w:ascii="Consolas" w:eastAsia="Times New Roman" w:hAnsi="Consolas" w:cs="Times New Roman"/>
+          <w:color w:val="F8F8F2"/>
+          <w:sz w:val="21"/>
+          <w:szCs w:val="21"/>
+          <w:lang w:eastAsia="lv-LV"/>
+        </w:rPr>
+      </w:pPr>
+      <w:r>
+        <w:rPr>
+          <w:rFonts w:ascii="Consolas" w:eastAsia="Times New Roman" w:hAnsi="Consolas" w:cs="Times New Roman"/>
+          <w:color w:val="F8F8F2"/>
+          <w:sz w:val="21"/>
+          <w:szCs w:val="21"/>
+          <w:lang w:eastAsia="lv-LV"/>
+        </w:rPr>
+        <w:t>Vidusskolā man ļoti padevās matemātika un jau zināju, ka vēlēšos iet studēt, bet tikai ap 11.</w:t>
+      </w:r>
+    </w:p>
+    <w:p>
+      <w:pPr>
+        <w:shd w:val="clear" w:color="auto" w:fill="272822"/>
+        <w:spacing w:line="285" w:lineRule="atLeast"/>
+        <w:rPr>
+          <w:rFonts w:ascii="Consolas" w:eastAsia="Times New Roman" w:hAnsi="Consolas" w:cs="Times New Roman"/>
+          <w:color w:val="F8F8F2"/>
+          <w:sz w:val="21"/>
+          <w:szCs w:val="21"/>
+          <w:lang w:eastAsia="lv-LV"/>
+        </w:rPr>
+      </w:pPr>
+      <w:r>
+        <w:rPr>
+          <w:rFonts w:ascii="Consolas" w:eastAsia="Times New Roman" w:hAnsi="Consolas" w:cs="Times New Roman"/>
+          <w:color w:val="F8F8F2"/>
+          <w:sz w:val="21"/>
+          <w:szCs w:val="21"/>
+          <w:lang w:eastAsia="lv-LV"/>
+        </w:rPr>
+        <w:t>                        klasi, kad man sākās programmēšanas mācību priekšmets. Pateicoties ļoti labam skolotājam un</w:t>
+      </w:r>
+    </w:p>
+    <w:p>
+      <w:pPr>
+        <w:shd w:val="clear" w:color="auto" w:fill="272822"/>
+        <w:spacing w:line="285" w:lineRule="atLeast"/>
+        <w:rPr>
+          <w:rFonts w:ascii="Consolas" w:eastAsia="Times New Roman" w:hAnsi="Consolas" w:cs="Times New Roman"/>
+          <w:color w:val="F8F8F2"/>
+          <w:sz w:val="21"/>
+          <w:szCs w:val="21"/>
+          <w:lang w:eastAsia="lv-LV"/>
+        </w:rPr>
+      </w:pPr>
+      <w:r>
+        <w:rPr>
+          <w:rFonts w:ascii="Consolas" w:eastAsia="Times New Roman" w:hAnsi="Consolas" w:cs="Times New Roman"/>
+          <w:color w:val="F8F8F2"/>
+          <w:sz w:val="21"/>
+          <w:szCs w:val="21"/>
+          <w:lang w:eastAsia="lv-LV"/>
+        </w:rPr>
+        <w:t xml:space="preserve">                        </w:t>
+      </w:r>
+      <w:proofErr w:type="spellStart"/>
+      <w:r>
+        <w:rPr>
+          <w:rFonts w:ascii="Consolas" w:eastAsia="Times New Roman" w:hAnsi="Consolas" w:cs="Times New Roman"/>
+          <w:color w:val="F8F8F2"/>
+          <w:sz w:val="21"/>
+          <w:szCs w:val="21"/>
+          <w:lang w:eastAsia="lv-LV"/>
+        </w:rPr>
+        <w:t>Python</w:t>
+      </w:r>
+      <w:proofErr w:type="spellEnd"/>
+      <w:r>
+        <w:rPr>
+          <w:rFonts w:ascii="Consolas" w:eastAsia="Times New Roman" w:hAnsi="Consolas" w:cs="Times New Roman"/>
+          <w:color w:val="F8F8F2"/>
+          <w:sz w:val="21"/>
+          <w:szCs w:val="21"/>
+          <w:lang w:eastAsia="lv-LV"/>
+        </w:rPr>
+        <w:t xml:space="preserve"> programmēšanas valodai, sapratu, ka iešu studēt datorzinātni, vai vismaz to, ka vēlos</w:t>
+      </w:r>
+    </w:p>
+    <w:p>
+      <w:pPr>
+        <w:shd w:val="clear" w:color="auto" w:fill="272822"/>
+        <w:spacing w:line="285" w:lineRule="atLeast"/>
+        <w:rPr>
+          <w:rFonts w:ascii="Consolas" w:eastAsia="Times New Roman" w:hAnsi="Consolas" w:cs="Times New Roman"/>
+          <w:color w:val="F8F8F2"/>
+          <w:sz w:val="21"/>
+          <w:szCs w:val="21"/>
+          <w:lang w:eastAsia="lv-LV"/>
+        </w:rPr>
+      </w:pPr>
+      <w:r>
+        <w:rPr>
+          <w:rFonts w:ascii="Consolas" w:eastAsia="Times New Roman" w:hAnsi="Consolas" w:cs="Times New Roman"/>
+          <w:color w:val="F8F8F2"/>
+          <w:sz w:val="21"/>
+          <w:szCs w:val="21"/>
+          <w:lang w:eastAsia="lv-LV"/>
+        </w:rPr>
+        <w:t>                        kļūt par programmētāju.</w:t>
+      </w:r>
+    </w:p>
+    <w:p/>
+    <w:p/>
+    <w:p>
+      <w:pPr>
+        <w:shd w:val="clear" w:color="auto" w:fill="272822"/>
+        <w:spacing w:line="285" w:lineRule="atLeast"/>
+        <w:rPr>
+          <w:rFonts w:ascii="Consolas" w:eastAsia="Times New Roman" w:hAnsi="Consolas" w:cs="Times New Roman"/>
+          <w:color w:val="F8F8F2"/>
+          <w:sz w:val="21"/>
+          <w:szCs w:val="21"/>
+          <w:lang w:eastAsia="lv-LV"/>
+        </w:rPr>
+      </w:pPr>
+      <w:r>
+        <w:rPr>
+          <w:rFonts w:ascii="Consolas" w:eastAsia="Times New Roman" w:hAnsi="Consolas" w:cs="Times New Roman"/>
+          <w:color w:val="F8F8F2"/>
+          <w:sz w:val="21"/>
+          <w:szCs w:val="21"/>
+          <w:lang w:eastAsia="lv-LV"/>
+        </w:rPr>
+        <w:t xml:space="preserve">Man </w:t>
+      </w:r>
+      <w:proofErr w:type="spellStart"/>
+      <w:r>
+        <w:rPr>
+          <w:rFonts w:ascii="Consolas" w:eastAsia="Times New Roman" w:hAnsi="Consolas" w:cs="Times New Roman"/>
+          <w:color w:val="F8F8F2"/>
+          <w:sz w:val="21"/>
+          <w:szCs w:val="21"/>
+          <w:lang w:eastAsia="lv-LV"/>
+        </w:rPr>
+        <w:t>nācas</w:t>
+      </w:r>
+      <w:proofErr w:type="spellEnd"/>
+      <w:r>
+        <w:rPr>
+          <w:rFonts w:ascii="Consolas" w:eastAsia="Times New Roman" w:hAnsi="Consolas" w:cs="Times New Roman"/>
+          <w:color w:val="F8F8F2"/>
+          <w:sz w:val="21"/>
+          <w:szCs w:val="21"/>
+          <w:lang w:eastAsia="lv-LV"/>
+        </w:rPr>
+        <w:t xml:space="preserve"> aprunāties gan ar skolotājiem, gan ar </w:t>
+      </w:r>
+      <w:proofErr w:type="spellStart"/>
+      <w:r>
+        <w:rPr>
+          <w:rFonts w:ascii="Consolas" w:eastAsia="Times New Roman" w:hAnsi="Consolas" w:cs="Times New Roman"/>
+          <w:color w:val="F8F8F2"/>
+          <w:sz w:val="21"/>
+          <w:szCs w:val="21"/>
+          <w:lang w:eastAsia="lv-LV"/>
+        </w:rPr>
+        <w:t>klasesbiedriem</w:t>
+      </w:r>
+      <w:proofErr w:type="spellEnd"/>
+      <w:r>
+        <w:rPr>
+          <w:rFonts w:ascii="Consolas" w:eastAsia="Times New Roman" w:hAnsi="Consolas" w:cs="Times New Roman"/>
+          <w:color w:val="F8F8F2"/>
+          <w:sz w:val="21"/>
+          <w:szCs w:val="21"/>
+          <w:lang w:eastAsia="lv-LV"/>
+        </w:rPr>
+        <w:t xml:space="preserve"> par to, kura universitāte būtu</w:t>
+      </w:r>
+    </w:p>
+    <w:p>
+      <w:pPr>
+        <w:shd w:val="clear" w:color="auto" w:fill="272822"/>
+        <w:spacing w:line="285" w:lineRule="atLeast"/>
+        <w:rPr>
+          <w:rFonts w:ascii="Consolas" w:eastAsia="Times New Roman" w:hAnsi="Consolas" w:cs="Times New Roman"/>
+          <w:color w:val="F8F8F2"/>
+          <w:sz w:val="21"/>
+          <w:szCs w:val="21"/>
+          <w:lang w:eastAsia="lv-LV"/>
+        </w:rPr>
+      </w:pPr>
+      <w:r>
+        <w:rPr>
+          <w:rFonts w:ascii="Consolas" w:eastAsia="Times New Roman" w:hAnsi="Consolas" w:cs="Times New Roman"/>
+          <w:color w:val="F8F8F2"/>
+          <w:sz w:val="21"/>
+          <w:szCs w:val="21"/>
+          <w:lang w:eastAsia="lv-LV"/>
+        </w:rPr>
+        <w:t>                        vislabākā. Galvenās opcijas bija Latvijas Universitātes Datorikas Fakultāte, vai Rīgas Tehniskās</w:t>
+      </w:r>
+    </w:p>
+    <w:p>
+      <w:pPr>
+        <w:shd w:val="clear" w:color="auto" w:fill="272822"/>
+        <w:spacing w:line="285" w:lineRule="atLeast"/>
+        <w:rPr>
+          <w:rFonts w:ascii="Consolas" w:eastAsia="Times New Roman" w:hAnsi="Consolas" w:cs="Times New Roman"/>
+          <w:color w:val="F8F8F2"/>
+          <w:sz w:val="21"/>
+          <w:szCs w:val="21"/>
+          <w:lang w:eastAsia="lv-LV"/>
+        </w:rPr>
+      </w:pPr>
+      <w:r>
+        <w:rPr>
+          <w:rFonts w:ascii="Consolas" w:eastAsia="Times New Roman" w:hAnsi="Consolas" w:cs="Times New Roman"/>
+          <w:color w:val="F8F8F2"/>
+          <w:sz w:val="21"/>
+          <w:szCs w:val="21"/>
+          <w:lang w:eastAsia="lv-LV"/>
+        </w:rPr>
+        <w:t>                        Universitātes Datorikas nodaļas. Abas fakultātes likās vienlīdz labas, bet mani pārliecināja gan</w:t>
+      </w:r>
+    </w:p>
+    <w:p>
+      <w:pPr>
+        <w:shd w:val="clear" w:color="auto" w:fill="272822"/>
+        <w:spacing w:line="285" w:lineRule="atLeast"/>
+        <w:rPr>
+          <w:rFonts w:ascii="Consolas" w:eastAsia="Times New Roman" w:hAnsi="Consolas" w:cs="Times New Roman"/>
+          <w:color w:val="F8F8F2"/>
+          <w:sz w:val="21"/>
+          <w:szCs w:val="21"/>
+          <w:lang w:eastAsia="lv-LV"/>
+        </w:rPr>
+      </w:pPr>
+      <w:r>
+        <w:rPr>
+          <w:rFonts w:ascii="Consolas" w:eastAsia="Times New Roman" w:hAnsi="Consolas" w:cs="Times New Roman"/>
+          <w:color w:val="F8F8F2"/>
+          <w:sz w:val="21"/>
+          <w:szCs w:val="21"/>
+          <w:lang w:eastAsia="lv-LV"/>
+        </w:rPr>
+        <w:t>                        draugi, gan ģimene, ka Latvijas Universitāte būs ne tikai vieglāk iekļūt, bet arī pabeigt.</w:t>
+      </w:r>
+    </w:p>
+    <w:p/>
+    <w:p>
+      <w:pPr>
+        <w:shd w:val="clear" w:color="auto" w:fill="272822"/>
+        <w:spacing w:line="285" w:lineRule="atLeast"/>
+        <w:rPr>
+          <w:rFonts w:ascii="Consolas" w:eastAsia="Times New Roman" w:hAnsi="Consolas" w:cs="Times New Roman"/>
+          <w:color w:val="F8F8F2"/>
+          <w:sz w:val="21"/>
+          <w:szCs w:val="21"/>
+          <w:lang w:eastAsia="lv-LV"/>
+        </w:rPr>
+      </w:pPr>
+      <w:r>
+        <w:rPr>
+          <w:rFonts w:ascii="Consolas" w:eastAsia="Times New Roman" w:hAnsi="Consolas" w:cs="Times New Roman"/>
+          <w:color w:val="F8F8F2"/>
+          <w:sz w:val="21"/>
+          <w:szCs w:val="21"/>
+          <w:lang w:eastAsia="lv-LV"/>
+        </w:rPr>
+        <w:t>Tuvojoties eksāmeniem koncentrējos uz matemātikas rezultātiem. Man bija vēl nelielas aizdomas,</w:t>
+      </w:r>
+    </w:p>
+    <w:p>
+      <w:pPr>
+        <w:shd w:val="clear" w:color="auto" w:fill="272822"/>
+        <w:spacing w:line="285" w:lineRule="atLeast"/>
+        <w:rPr>
+          <w:rFonts w:ascii="Consolas" w:eastAsia="Times New Roman" w:hAnsi="Consolas" w:cs="Times New Roman"/>
+          <w:color w:val="F8F8F2"/>
+          <w:sz w:val="21"/>
+          <w:szCs w:val="21"/>
+          <w:lang w:eastAsia="lv-LV"/>
+        </w:rPr>
+      </w:pPr>
+      <w:r>
+        <w:rPr>
+          <w:rFonts w:ascii="Consolas" w:eastAsia="Times New Roman" w:hAnsi="Consolas" w:cs="Times New Roman"/>
+          <w:color w:val="F8F8F2"/>
+          <w:sz w:val="21"/>
+          <w:szCs w:val="21"/>
+          <w:lang w:eastAsia="lv-LV"/>
+        </w:rPr>
+        <w:t>                        ka varbūt vēlos iet medicīnā, līdzīgi kā daudzi ģimenes locekļi, un tādēļ arī gāju likt</w:t>
+      </w:r>
+    </w:p>
+    <w:p>
+      <w:pPr>
+        <w:shd w:val="clear" w:color="auto" w:fill="272822"/>
+        <w:spacing w:line="285" w:lineRule="atLeast"/>
+        <w:rPr>
+          <w:rFonts w:ascii="Consolas" w:eastAsia="Times New Roman" w:hAnsi="Consolas" w:cs="Times New Roman"/>
+          <w:color w:val="F8F8F2"/>
+          <w:sz w:val="21"/>
+          <w:szCs w:val="21"/>
+          <w:lang w:eastAsia="lv-LV"/>
+        </w:rPr>
+      </w:pPr>
+      <w:r>
+        <w:rPr>
+          <w:rFonts w:ascii="Consolas" w:eastAsia="Times New Roman" w:hAnsi="Consolas" w:cs="Times New Roman"/>
+          <w:color w:val="F8F8F2"/>
+          <w:sz w:val="21"/>
+          <w:szCs w:val="21"/>
+          <w:lang w:eastAsia="lv-LV"/>
+        </w:rPr>
+        <w:t>                        Bioloģijas eksāmenu, bet rezultāti liecināja, ka matemātika man padodas daudz labāk nekā citas</w:t>
+      </w:r>
+    </w:p>
+    <w:p>
+      <w:pPr>
+        <w:shd w:val="clear" w:color="auto" w:fill="272822"/>
+        <w:spacing w:line="285" w:lineRule="atLeast"/>
+        <w:rPr>
+          <w:rFonts w:ascii="Consolas" w:eastAsia="Times New Roman" w:hAnsi="Consolas" w:cs="Times New Roman"/>
+          <w:color w:val="F8F8F2"/>
+          <w:sz w:val="21"/>
+          <w:szCs w:val="21"/>
+          <w:lang w:eastAsia="lv-LV"/>
+        </w:rPr>
+      </w:pPr>
+      <w:r>
+        <w:rPr>
+          <w:rFonts w:ascii="Consolas" w:eastAsia="Times New Roman" w:hAnsi="Consolas" w:cs="Times New Roman"/>
+          <w:color w:val="F8F8F2"/>
+          <w:sz w:val="21"/>
+          <w:szCs w:val="21"/>
+          <w:lang w:eastAsia="lv-LV"/>
+        </w:rPr>
+        <w:t>                        dabaszinātnes.</w:t>
+      </w:r>
+    </w:p>
+    <w:p/>
+    <w:p/>
+    <w:p>
+      <w:pPr>
+        <w:shd w:val="clear" w:color="auto" w:fill="272822"/>
+        <w:spacing w:line="285" w:lineRule="atLeast"/>
+        <w:rPr>
+          <w:rFonts w:ascii="Consolas" w:eastAsia="Times New Roman" w:hAnsi="Consolas" w:cs="Times New Roman"/>
+          <w:color w:val="F8F8F2"/>
+          <w:sz w:val="21"/>
+          <w:szCs w:val="21"/>
+          <w:lang w:eastAsia="lv-LV"/>
+        </w:rPr>
+      </w:pPr>
+      <w:r>
+        <w:rPr>
+          <w:rFonts w:ascii="Consolas" w:eastAsia="Times New Roman" w:hAnsi="Consolas" w:cs="Times New Roman"/>
+          <w:color w:val="F8F8F2"/>
+          <w:sz w:val="21"/>
+          <w:szCs w:val="21"/>
+          <w:lang w:eastAsia="lv-LV"/>
+        </w:rPr>
+        <w:t>Mani brāļi arī bija studenti, un daži no viņu draugiem studēja LU DF. No viņiem arī tālāk</w:t>
+      </w:r>
+    </w:p>
+    <w:p>
+      <w:pPr>
+        <w:shd w:val="clear" w:color="auto" w:fill="272822"/>
+        <w:spacing w:line="285" w:lineRule="atLeast"/>
+        <w:rPr>
+          <w:rFonts w:ascii="Consolas" w:eastAsia="Times New Roman" w:hAnsi="Consolas" w:cs="Times New Roman"/>
+          <w:color w:val="F8F8F2"/>
+          <w:sz w:val="21"/>
+          <w:szCs w:val="21"/>
+          <w:lang w:eastAsia="lv-LV"/>
+        </w:rPr>
+      </w:pPr>
+      <w:r>
+        <w:rPr>
+          <w:rFonts w:ascii="Consolas" w:eastAsia="Times New Roman" w:hAnsi="Consolas" w:cs="Times New Roman"/>
+          <w:color w:val="F8F8F2"/>
+          <w:sz w:val="21"/>
+          <w:szCs w:val="21"/>
+          <w:lang w:eastAsia="lv-LV"/>
+        </w:rPr>
+        <w:t>                        noskaidroju, kāda ir studenta dzīve LU, kā ir ar eksāmeniem, pasniedzējiem. Uzzināju par to, ka</w:t>
+      </w:r>
+    </w:p>
+    <w:p>
+      <w:pPr>
+        <w:shd w:val="clear" w:color="auto" w:fill="272822"/>
+        <w:spacing w:line="285" w:lineRule="atLeast"/>
+        <w:rPr>
+          <w:rFonts w:ascii="Consolas" w:eastAsia="Times New Roman" w:hAnsi="Consolas" w:cs="Times New Roman"/>
+          <w:color w:val="F8F8F2"/>
+          <w:sz w:val="21"/>
+          <w:szCs w:val="21"/>
+          <w:lang w:eastAsia="lv-LV"/>
+        </w:rPr>
+      </w:pPr>
+      <w:r>
+        <w:rPr>
+          <w:rFonts w:ascii="Consolas" w:eastAsia="Times New Roman" w:hAnsi="Consolas" w:cs="Times New Roman"/>
+          <w:color w:val="F8F8F2"/>
+          <w:sz w:val="21"/>
+          <w:szCs w:val="21"/>
+          <w:lang w:eastAsia="lv-LV"/>
+        </w:rPr>
+        <w:t>                        studijas datorzinātnē būs vairāk matemātika nekā datori, bet tas nemainīja manas domas par</w:t>
+      </w:r>
+    </w:p>
+    <w:p>
+      <w:pPr>
+        <w:shd w:val="clear" w:color="auto" w:fill="272822"/>
+        <w:spacing w:line="285" w:lineRule="atLeast"/>
+        <w:rPr>
+          <w:rFonts w:ascii="Consolas" w:eastAsia="Times New Roman" w:hAnsi="Consolas" w:cs="Times New Roman"/>
+          <w:color w:val="F8F8F2"/>
+          <w:sz w:val="21"/>
+          <w:szCs w:val="21"/>
+          <w:lang w:eastAsia="lv-LV"/>
+        </w:rPr>
+      </w:pPr>
+      <w:r>
+        <w:rPr>
+          <w:rFonts w:ascii="Consolas" w:eastAsia="Times New Roman" w:hAnsi="Consolas" w:cs="Times New Roman"/>
+          <w:color w:val="F8F8F2"/>
+          <w:sz w:val="21"/>
+          <w:szCs w:val="21"/>
+          <w:lang w:eastAsia="lv-LV"/>
+        </w:rPr>
+        <w:t>                        studēšanu.</w:t>
+      </w:r>
+    </w:p>
+    <w:p/>
+    <w:p>
+      <w:pPr>
+        <w:shd w:val="clear" w:color="auto" w:fill="272822"/>
+        <w:spacing w:line="285" w:lineRule="atLeast"/>
+        <w:rPr>
+          <w:rFonts w:ascii="Consolas" w:eastAsia="Times New Roman" w:hAnsi="Consolas" w:cs="Times New Roman"/>
+          <w:color w:val="F8F8F2"/>
+          <w:sz w:val="21"/>
+          <w:szCs w:val="21"/>
+          <w:lang w:eastAsia="lv-LV"/>
+        </w:rPr>
+      </w:pPr>
+      <w:r>
+        <w:rPr>
+          <w:rFonts w:ascii="Consolas" w:eastAsia="Times New Roman" w:hAnsi="Consolas" w:cs="Times New Roman"/>
+          <w:color w:val="F8F8F2"/>
+          <w:sz w:val="21"/>
+          <w:szCs w:val="21"/>
+          <w:lang w:eastAsia="lv-LV"/>
+        </w:rPr>
+        <w:t>Citi arī turpināja salīdzināt LU un RTU, sakot, ka nožēloja studēt LU un labprāt būtu gājuši uz RTU, un &lt;</w:t>
+      </w:r>
+      <w:proofErr w:type="spellStart"/>
+      <w:r>
+        <w:rPr>
+          <w:rFonts w:ascii="Consolas" w:eastAsia="Times New Roman" w:hAnsi="Consolas" w:cs="Times New Roman"/>
+          <w:color w:val="F92672"/>
+          <w:sz w:val="21"/>
+          <w:szCs w:val="21"/>
+          <w:lang w:eastAsia="lv-LV"/>
+        </w:rPr>
+        <w:t>span</w:t>
+      </w:r>
+      <w:proofErr w:type="spellEnd"/>
+      <w:r>
+        <w:rPr>
+          <w:rFonts w:ascii="Consolas" w:eastAsia="Times New Roman" w:hAnsi="Consolas" w:cs="Times New Roman"/>
+          <w:color w:val="F8F8F2"/>
+          <w:sz w:val="21"/>
+          <w:szCs w:val="21"/>
+          <w:lang w:eastAsia="lv-LV"/>
+        </w:rPr>
+        <w:t xml:space="preserve"> </w:t>
+      </w:r>
+      <w:proofErr w:type="spellStart"/>
+      <w:r>
+        <w:rPr>
+          <w:rFonts w:ascii="Consolas" w:eastAsia="Times New Roman" w:hAnsi="Consolas" w:cs="Times New Roman"/>
+          <w:color w:val="A6E22E"/>
+          <w:sz w:val="21"/>
+          <w:szCs w:val="21"/>
+          <w:lang w:eastAsia="lv-LV"/>
+        </w:rPr>
+        <w:t>class</w:t>
+      </w:r>
+      <w:proofErr w:type="spellEnd"/>
+      <w:r>
+        <w:rPr>
+          <w:rFonts w:ascii="Consolas" w:eastAsia="Times New Roman" w:hAnsi="Consolas" w:cs="Times New Roman"/>
+          <w:color w:val="F8F8F2"/>
+          <w:sz w:val="21"/>
+          <w:szCs w:val="21"/>
+          <w:lang w:eastAsia="lv-LV"/>
+        </w:rPr>
+        <w:t>=</w:t>
+      </w:r>
+      <w:r>
+        <w:rPr>
+          <w:rFonts w:ascii="Consolas" w:eastAsia="Times New Roman" w:hAnsi="Consolas" w:cs="Times New Roman"/>
+          <w:color w:val="E6DB74"/>
+          <w:sz w:val="21"/>
+          <w:szCs w:val="21"/>
+          <w:lang w:eastAsia="lv-LV"/>
+        </w:rPr>
+        <w:t>"</w:t>
+      </w:r>
+      <w:proofErr w:type="spellStart"/>
+      <w:r>
+        <w:rPr>
+          <w:rFonts w:ascii="Consolas" w:eastAsia="Times New Roman" w:hAnsi="Consolas" w:cs="Times New Roman"/>
+          <w:color w:val="E6DB74"/>
+          <w:sz w:val="21"/>
+          <w:szCs w:val="21"/>
+          <w:lang w:eastAsia="lv-LV"/>
+        </w:rPr>
+        <w:t>styled-text</w:t>
+      </w:r>
+      <w:proofErr w:type="spellEnd"/>
+      <w:r>
+        <w:rPr>
+          <w:rFonts w:ascii="Consolas" w:eastAsia="Times New Roman" w:hAnsi="Consolas" w:cs="Times New Roman"/>
+          <w:color w:val="E6DB74"/>
+          <w:sz w:val="21"/>
+          <w:szCs w:val="21"/>
+          <w:lang w:eastAsia="lv-LV"/>
+        </w:rPr>
+        <w:t>"</w:t>
+      </w:r>
+      <w:r>
+        <w:rPr>
+          <w:rFonts w:ascii="Consolas" w:eastAsia="Times New Roman" w:hAnsi="Consolas" w:cs="Times New Roman"/>
+          <w:color w:val="F8F8F2"/>
+          <w:sz w:val="21"/>
+          <w:szCs w:val="21"/>
+          <w:lang w:eastAsia="lv-LV"/>
+        </w:rPr>
+        <w:t xml:space="preserve">&gt;vice </w:t>
+      </w:r>
+      <w:proofErr w:type="spellStart"/>
+      <w:r>
+        <w:rPr>
+          <w:rFonts w:ascii="Consolas" w:eastAsia="Times New Roman" w:hAnsi="Consolas" w:cs="Times New Roman"/>
+          <w:color w:val="F8F8F2"/>
+          <w:sz w:val="21"/>
+          <w:szCs w:val="21"/>
+          <w:lang w:eastAsia="lv-LV"/>
+        </w:rPr>
+        <w:t>versa</w:t>
+      </w:r>
+      <w:proofErr w:type="spellEnd"/>
+      <w:r>
+        <w:rPr>
+          <w:rFonts w:ascii="Consolas" w:eastAsia="Times New Roman" w:hAnsi="Consolas" w:cs="Times New Roman"/>
+          <w:color w:val="F8F8F2"/>
+          <w:sz w:val="21"/>
+          <w:szCs w:val="21"/>
+          <w:lang w:eastAsia="lv-LV"/>
+        </w:rPr>
+        <w:t>&lt;/</w:t>
+      </w:r>
+      <w:proofErr w:type="spellStart"/>
+      <w:r>
+        <w:rPr>
+          <w:rFonts w:ascii="Consolas" w:eastAsia="Times New Roman" w:hAnsi="Consolas" w:cs="Times New Roman"/>
+          <w:color w:val="F92672"/>
+          <w:sz w:val="21"/>
+          <w:szCs w:val="21"/>
+          <w:lang w:eastAsia="lv-LV"/>
+        </w:rPr>
+        <w:t>span</w:t>
+      </w:r>
+      <w:proofErr w:type="spellEnd"/>
+      <w:r>
+        <w:rPr>
+          <w:rFonts w:ascii="Consolas" w:eastAsia="Times New Roman" w:hAnsi="Consolas" w:cs="Times New Roman"/>
+          <w:color w:val="F8F8F2"/>
+          <w:sz w:val="21"/>
+          <w:szCs w:val="21"/>
+          <w:lang w:eastAsia="lv-LV"/>
+        </w:rPr>
+        <w:t xml:space="preserve">&gt;. Daudzi runāja par dažādiem trūkumiem, kas bija katrai universitātei, piemēram, grūtāki </w:t>
+      </w:r>
+      <w:proofErr w:type="spellStart"/>
+      <w:r>
+        <w:rPr>
+          <w:rFonts w:ascii="Consolas" w:eastAsia="Times New Roman" w:hAnsi="Consolas" w:cs="Times New Roman"/>
+          <w:color w:val="F8F8F2"/>
+          <w:sz w:val="21"/>
+          <w:szCs w:val="21"/>
+          <w:lang w:eastAsia="lv-LV"/>
+        </w:rPr>
+        <w:t>kontroldarbiu</w:t>
+      </w:r>
+      <w:proofErr w:type="spellEnd"/>
+    </w:p>
+    <w:p/>
+    <w:p>
+      <w:pPr>
+        <w:shd w:val="clear" w:color="auto" w:fill="272822"/>
+        <w:spacing w:line="285" w:lineRule="atLeast"/>
+        <w:rPr>
+          <w:rFonts w:ascii="Consolas" w:eastAsia="Times New Roman" w:hAnsi="Consolas" w:cs="Times New Roman"/>
+          <w:color w:val="F8F8F2"/>
+          <w:sz w:val="21"/>
+          <w:szCs w:val="21"/>
+          <w:lang w:eastAsia="lv-LV"/>
+        </w:rPr>
+      </w:pPr>
+      <w:r>
+        <w:rPr>
+          <w:rFonts w:ascii="Consolas" w:eastAsia="Times New Roman" w:hAnsi="Consolas" w:cs="Times New Roman"/>
+          <w:color w:val="F8F8F2"/>
+          <w:sz w:val="21"/>
+          <w:szCs w:val="21"/>
+          <w:lang w:eastAsia="lv-LV"/>
+        </w:rPr>
+        <w:t>Jau agri nopratu, ka vēlos strādāt ar datoriem, bet nebiju pilnībā pārliecināts, ka nokļūšu</w:t>
+      </w:r>
+    </w:p>
+    <w:p>
+      <w:pPr>
+        <w:shd w:val="clear" w:color="auto" w:fill="272822"/>
+        <w:spacing w:line="285" w:lineRule="atLeast"/>
+        <w:rPr>
+          <w:rFonts w:ascii="Consolas" w:eastAsia="Times New Roman" w:hAnsi="Consolas" w:cs="Times New Roman"/>
+          <w:color w:val="F8F8F2"/>
+          <w:sz w:val="21"/>
+          <w:szCs w:val="21"/>
+          <w:lang w:eastAsia="lv-LV"/>
+        </w:rPr>
+      </w:pPr>
+      <w:r>
+        <w:rPr>
+          <w:rFonts w:ascii="Consolas" w:eastAsia="Times New Roman" w:hAnsi="Consolas" w:cs="Times New Roman"/>
+          <w:color w:val="F8F8F2"/>
+          <w:sz w:val="21"/>
+          <w:szCs w:val="21"/>
+          <w:lang w:eastAsia="lv-LV"/>
+        </w:rPr>
+        <w:t>                        studijās Latvijas Universitātes Datorikas Fakultātē.</w:t>
+      </w:r>
+    </w:p>
+    <w:p/>
     <w:sectPr>
       <w:pgSz w:w="11906" w:h="16838"/>
       <w:pgMar w:top="1134" w:right="1134" w:bottom="1134" w:left="1701" w:header="709" w:footer="709" w:gutter="0"/>

</xml_diff>